<commit_message>
lab 2 fix final ready 2.0
</commit_message>
<xml_diff>
--- a/students/y2334/Iskhakov_German/lab2/lab2_IGT_2334.docx
+++ b/students/y2334/Iskhakov_German/lab2/lab2_IGT_2334.docx
@@ -502,10 +502,7 @@
         <w:jc w:val="both"/>
       </w:pPr>
       <w:r>
-        <w:t>О</w:t>
-      </w:r>
-      <w:r>
-        <w:t>владеть практическими навыками проведения анализа данных системы и</w:t>
+        <w:t>Овладеть практическими навыками проведения анализа данных системы и</w:t>
       </w:r>
     </w:p>
     <w:p>
@@ -959,10 +956,10 @@
           <w:lang w:val="en-US"/>
         </w:rPr>
         <w:drawing>
-          <wp:inline distT="0" distB="0" distL="0" distR="0" wp14:anchorId="790AC071" wp14:editId="587510A5">
-            <wp:extent cx="5553075" cy="5867400"/>
-            <wp:effectExtent l="0" t="0" r="9525" b="0"/>
-            <wp:docPr id="6" name="Рисунок 6"/>
+          <wp:inline distT="0" distB="0" distL="0" distR="0" wp14:anchorId="62722066" wp14:editId="1EC56874">
+            <wp:extent cx="4743450" cy="5010150"/>
+            <wp:effectExtent l="0" t="0" r="0" b="0"/>
+            <wp:docPr id="2" name="Рисунок 2"/>
             <wp:cNvGraphicFramePr>
               <a:graphicFrameLocks xmlns:a="http://schemas.openxmlformats.org/drawingml/2006/main" noChangeAspect="1"/>
             </wp:cNvGraphicFramePr>
@@ -970,7 +967,7 @@
               <a:graphicData uri="http://schemas.openxmlformats.org/drawingml/2006/picture">
                 <pic:pic xmlns:pic="http://schemas.openxmlformats.org/drawingml/2006/picture">
                   <pic:nvPicPr>
-                    <pic:cNvPr id="0" name="Picture 3"/>
+                    <pic:cNvPr id="0" name="Picture 1"/>
                     <pic:cNvPicPr>
                       <a:picLocks noChangeAspect="1" noChangeArrowheads="1"/>
                     </pic:cNvPicPr>
@@ -991,7 +988,7 @@
                   <pic:spPr bwMode="auto">
                     <a:xfrm>
                       <a:off x="0" y="0"/>
-                      <a:ext cx="5553075" cy="5867400"/>
+                      <a:ext cx="4743450" cy="5010150"/>
                     </a:xfrm>
                     <a:prstGeom prst="rect">
                       <a:avLst/>
@@ -1024,83 +1021,6 @@
     </w:p>
     <w:p>
       <w:pPr>
-        <w:rPr>
-          <w:lang w:val="en-US"/>
-        </w:rPr>
-      </w:pPr>
-    </w:p>
-    <w:p>
-      <w:pPr>
-        <w:rPr>
-          <w:lang w:val="en-US"/>
-        </w:rPr>
-      </w:pPr>
-    </w:p>
-    <w:p>
-      <w:pPr>
-        <w:rPr>
-          <w:lang w:val="en-US"/>
-        </w:rPr>
-      </w:pPr>
-    </w:p>
-    <w:p>
-      <w:pPr>
-        <w:rPr>
-          <w:lang w:val="en-US"/>
-        </w:rPr>
-      </w:pPr>
-    </w:p>
-    <w:p>
-      <w:pPr>
-        <w:rPr>
-          <w:lang w:val="en-US"/>
-        </w:rPr>
-      </w:pPr>
-    </w:p>
-    <w:p>
-      <w:pPr>
-        <w:rPr>
-          <w:lang w:val="en-US"/>
-        </w:rPr>
-      </w:pPr>
-    </w:p>
-    <w:p>
-      <w:pPr>
-        <w:rPr>
-          <w:lang w:val="en-US"/>
-        </w:rPr>
-      </w:pPr>
-    </w:p>
-    <w:p>
-      <w:pPr>
-        <w:rPr>
-          <w:lang w:val="en-US"/>
-        </w:rPr>
-      </w:pPr>
-    </w:p>
-    <w:p>
-      <w:pPr>
-        <w:rPr>
-          <w:lang w:val="en-US"/>
-        </w:rPr>
-      </w:pPr>
-    </w:p>
-    <w:p>
-      <w:pPr>
-        <w:rPr>
-          <w:lang w:val="en-US"/>
-        </w:rPr>
-      </w:pPr>
-    </w:p>
-    <w:p>
-      <w:pPr>
-        <w:rPr>
-          <w:lang w:val="en-US"/>
-        </w:rPr>
-      </w:pPr>
-    </w:p>
-    <w:p>
-      <w:pPr>
         <w:pStyle w:val="af6"/>
         <w:numPr>
           <w:ilvl w:val="0"/>
@@ -1111,7 +1031,6 @@
         </w:rPr>
       </w:pPr>
       <w:r>
-        <w:lastRenderedPageBreak/>
         <w:t xml:space="preserve">Нотация </w:t>
       </w:r>
       <w:r>
@@ -1184,6 +1103,13 @@
     </w:p>
     <w:p>
       <w:pPr>
+        <w:rPr>
+          <w:lang w:val="en-US"/>
+        </w:rPr>
+      </w:pPr>
+    </w:p>
+    <w:p>
+      <w:pPr>
         <w:pStyle w:val="af6"/>
         <w:numPr>
           <w:ilvl w:val="0"/>
@@ -1194,6 +1120,7 @@
         </w:rPr>
       </w:pPr>
       <w:r>
+        <w:lastRenderedPageBreak/>
         <w:t>Таблица 1. Описание атрибутов сущностей</w:t>
       </w:r>
     </w:p>
@@ -1732,17 +1659,24 @@
             <w:pPr>
               <w:jc w:val="center"/>
             </w:pPr>
-            <w:r>
-              <w:t>автомати-</w:t>
-            </w:r>
-          </w:p>
-          <w:p>
-            <w:pPr>
-              <w:jc w:val="center"/>
-            </w:pPr>
+            <w:proofErr w:type="spellStart"/>
+            <w:r>
+              <w:t>автомати</w:t>
+            </w:r>
+            <w:proofErr w:type="spellEnd"/>
+            <w:r>
+              <w:t>-</w:t>
+            </w:r>
+          </w:p>
+          <w:p>
+            <w:pPr>
+              <w:jc w:val="center"/>
+            </w:pPr>
+            <w:proofErr w:type="spellStart"/>
             <w:r>
               <w:t>ческую</w:t>
             </w:r>
+            <w:proofErr w:type="spellEnd"/>
           </w:p>
           <w:p>
             <w:pPr>
@@ -2405,7 +2339,6 @@
                 <w:b/>
                 <w:bCs/>
               </w:rPr>
-              <w:lastRenderedPageBreak/>
               <w:t>1</w:t>
             </w:r>
           </w:p>
@@ -3051,6 +2984,7 @@
               <w:jc w:val="center"/>
             </w:pPr>
             <w:r>
+              <w:lastRenderedPageBreak/>
               <w:t>Местонахождение курицы</w:t>
             </w:r>
           </w:p>
@@ -4448,7 +4382,6 @@
                 <w:b/>
                 <w:bCs/>
               </w:rPr>
-              <w:lastRenderedPageBreak/>
               <w:t>1</w:t>
             </w:r>
           </w:p>
@@ -5066,6 +4999,7 @@
               <w:jc w:val="center"/>
             </w:pPr>
             <w:r>
+              <w:lastRenderedPageBreak/>
               <w:t>Данные об увольнении</w:t>
             </w:r>
           </w:p>
@@ -6008,6 +5942,7 @@
           <w:sz w:val="40"/>
           <w:szCs w:val="40"/>
         </w:rPr>
+        <w:lastRenderedPageBreak/>
         <w:t>Вывод</w:t>
       </w:r>
     </w:p>
@@ -6022,25 +5957,7 @@
         <w:ind w:firstLine="709"/>
       </w:pPr>
       <w:r>
-        <w:t>В ходе работы были получены практические</w:t>
-      </w:r>
-      <w:r>
-        <w:t xml:space="preserve"> навык</w:t>
-      </w:r>
-      <w:r>
-        <w:t>и</w:t>
-      </w:r>
-      <w:r>
-        <w:t xml:space="preserve"> проведения анализа данных системы и</w:t>
-      </w:r>
-      <w:r>
-        <w:t xml:space="preserve"> </w:t>
-      </w:r>
-      <w:r>
-        <w:t>построения инфологической модели данных БД</w:t>
-      </w:r>
-      <w:r>
-        <w:t>.</w:t>
+        <w:t>В ходе работы были получены практические навыки проведения анализа данных системы и построения инфологической модели данных БД.</w:t>
       </w:r>
     </w:p>
     <w:sectPr>
@@ -7500,10 +7417,6 @@
 </file>
 
 <file path=customXml/item1.xml><?xml version="1.0" encoding="utf-8"?>
-<b:Sources xmlns:b="http://schemas.openxmlformats.org/officeDocument/2006/bibliography" xmlns="http://schemas.openxmlformats.org/officeDocument/2006/bibliography" SelectedStyle="\APASixthEditionOfficeOnline.xsl" StyleName="APA" Version="6"/>
-</file>
-
-<file path=customXml/item2.xml><?xml version="1.0" encoding="utf-8"?>
 <s:customData xmlns="http://www.wps.cn/officeDocument/2013/wpsCustomData" xmlns:s="http://www.wps.cn/officeDocument/2013/wpsCustomData">
   <customSectProps>
     <customSectPr/>
@@ -7511,18 +7424,22 @@
 </s:customData>
 </file>
 
+<file path=customXml/item2.xml><?xml version="1.0" encoding="utf-8"?>
+<b:Sources xmlns:b="http://schemas.openxmlformats.org/officeDocument/2006/bibliography" xmlns="http://schemas.openxmlformats.org/officeDocument/2006/bibliography" SelectedStyle="\APASixthEditionOfficeOnline.xsl" StyleName="APA" Version="6"/>
+</file>
+
 <file path=customXml/itemProps1.xml><?xml version="1.0" encoding="utf-8"?>
+<ds:datastoreItem xmlns:ds="http://schemas.openxmlformats.org/officeDocument/2006/customXml" ds:itemID="{B1977F7D-205B-4081-913C-38D41E755F92}">
+  <ds:schemaRefs>
+    <ds:schemaRef ds:uri="http://www.wps.cn/officeDocument/2013/wpsCustomData"/>
+  </ds:schemaRefs>
+</ds:datastoreItem>
+</file>
+
+<file path=customXml/itemProps2.xml><?xml version="1.0" encoding="utf-8"?>
 <ds:datastoreItem xmlns:ds="http://schemas.openxmlformats.org/officeDocument/2006/customXml" ds:itemID="{D33EA6C2-E3D1-5A4F-BB74-9786B3E330CD}">
   <ds:schemaRefs>
     <ds:schemaRef ds:uri="http://schemas.openxmlformats.org/officeDocument/2006/bibliography"/>
   </ds:schemaRefs>
 </ds:datastoreItem>
-</file>
-
-<file path=customXml/itemProps2.xml><?xml version="1.0" encoding="utf-8"?>
-<ds:datastoreItem xmlns:ds="http://schemas.openxmlformats.org/officeDocument/2006/customXml" ds:itemID="{B1977F7D-205B-4081-913C-38D41E755F92}">
-  <ds:schemaRefs>
-    <ds:schemaRef ds:uri="http://www.wps.cn/officeDocument/2013/wpsCustomData"/>
-  </ds:schemaRefs>
-</ds:datastoreItem>
 </file>
</xml_diff>